<commit_message>
delete Account and beginning CSRF
</commit_message>
<xml_diff>
--- a/responses.docx
+++ b/responses.docx
@@ -799,61 +799,130 @@
             <w:r>
               <w:t>{"code":"success"}</w:t>
             </w:r>
+          </w:p>
+        </w:tc>
+      </w:tr>
+      <w:tr>
+        <w:tc>
+          <w:tcPr>
+            <w:tcW w:w="3174" w:type="dxa"/>
+          </w:tcPr>
+          <w:p>
+            <w:r>
+              <w:t>/account/changePassword</w:t>
+            </w:r>
+          </w:p>
+        </w:tc>
+        <w:tc>
+          <w:tcPr>
+            <w:tcW w:w="932" w:type="dxa"/>
+          </w:tcPr>
+          <w:p>
+            <w:r>
+              <w:t>POST</w:t>
+            </w:r>
+          </w:p>
+        </w:tc>
+        <w:tc>
+          <w:tcPr>
+            <w:tcW w:w="2909" w:type="dxa"/>
+          </w:tcPr>
+          <w:p>
+            <w:r>
+              <w:t>old_p</w:t>
+            </w:r>
+          </w:p>
+          <w:p>
+            <w:r>
+              <w:t>new_p</w:t>
+            </w:r>
+          </w:p>
+        </w:tc>
+        <w:tc>
+          <w:tcPr>
+            <w:tcW w:w="7722" w:type="dxa"/>
+          </w:tcPr>
+          <w:p>
+            <w:r>
+              <w:t>{"code": "fail", "reason": "You have been automatically logged out. Please log in again."}</w:t>
+            </w:r>
+          </w:p>
+          <w:p/>
+          <w:p>
+            <w:r>
+              <w:t>{"code":"fail", "reason":"Unknown error"}</w:t>
+            </w:r>
+          </w:p>
+          <w:p/>
+          <w:p>
+            <w:r>
+              <w:t>{"code":"fail", "reason":"Error with new password"}</w:t>
+            </w:r>
+          </w:p>
+          <w:p/>
+          <w:p>
+            <w:r>
+              <w:t>{"code":"fail", "reason":"Old password incorrect."}</w:t>
+            </w:r>
+          </w:p>
+          <w:p/>
+          <w:p>
+            <w:r>
+              <w:t>{"code":"success"}</w:t>
+            </w:r>
+          </w:p>
+        </w:tc>
+      </w:tr>
+      <w:tr>
+        <w:tc>
+          <w:tcPr>
+            <w:tcW w:w="3174" w:type="dxa"/>
+          </w:tcPr>
+          <w:p>
+            <w:r>
+              <w:t>/account/deleteAccount</w:t>
+            </w:r>
+          </w:p>
+        </w:tc>
+        <w:tc>
+          <w:tcPr>
+            <w:tcW w:w="932" w:type="dxa"/>
+          </w:tcPr>
+          <w:p>
+            <w:r>
+              <w:t>POST</w:t>
+            </w:r>
+          </w:p>
+        </w:tc>
+        <w:tc>
+          <w:tcPr>
+            <w:tcW w:w="2909" w:type="dxa"/>
+          </w:tcPr>
+          <w:p/>
+        </w:tc>
+        <w:tc>
+          <w:tcPr>
+            <w:tcW w:w="7722" w:type="dxa"/>
+          </w:tcPr>
+          <w:p>
+            <w:r>
+              <w:t>{"code": "fail", "reason": "You have been automatically logged out. Please log in again."}</w:t>
+            </w:r>
+          </w:p>
+          <w:p/>
+          <w:p>
+            <w:r>
+              <w:t>{"code":"fail", "reason":"Unknown error deleting user."}</w:t>
+            </w:r>
+          </w:p>
+          <w:p/>
+          <w:p>
+            <w:r>
+              <w:t>{"code":"success"}</w:t>
+            </w:r>
             <w:bookmarkStart w:id="0" w:name="_GoBack"/>
             <w:bookmarkEnd w:id="0"/>
           </w:p>
-        </w:tc>
-      </w:tr>
-      <w:tr>
-        <w:tc>
-          <w:tcPr>
-            <w:tcW w:w="3174" w:type="dxa"/>
-          </w:tcPr>
-          <w:p/>
-        </w:tc>
-        <w:tc>
-          <w:tcPr>
-            <w:tcW w:w="932" w:type="dxa"/>
-          </w:tcPr>
-          <w:p/>
-        </w:tc>
-        <w:tc>
-          <w:tcPr>
-            <w:tcW w:w="2909" w:type="dxa"/>
-          </w:tcPr>
-          <w:p/>
-        </w:tc>
-        <w:tc>
-          <w:tcPr>
-            <w:tcW w:w="7722" w:type="dxa"/>
-          </w:tcPr>
-          <w:p/>
-        </w:tc>
-      </w:tr>
-      <w:tr>
-        <w:tc>
-          <w:tcPr>
-            <w:tcW w:w="3174" w:type="dxa"/>
-          </w:tcPr>
-          <w:p/>
-        </w:tc>
-        <w:tc>
-          <w:tcPr>
-            <w:tcW w:w="932" w:type="dxa"/>
-          </w:tcPr>
-          <w:p/>
-        </w:tc>
-        <w:tc>
-          <w:tcPr>
-            <w:tcW w:w="2909" w:type="dxa"/>
-          </w:tcPr>
-          <w:p/>
-        </w:tc>
-        <w:tc>
-          <w:tcPr>
-            <w:tcW w:w="7722" w:type="dxa"/>
-          </w:tcPr>
-          <w:p/>
         </w:tc>
       </w:tr>
       <w:tr>

</xml_diff>